<commit_message>
Updated Design document - Added git hub URL - Added inprovement section
Signed-off-by: Pooja Singh <pooja.dev.fsd@gmail.com>
</commit_message>
<xml_diff>
--- a/Doc/VirtualKeyManagement-DesignDoc.docx
+++ b/Doc/VirtualKeyManagement-DesignDoc.docx
@@ -1960,31 +1960,149 @@
           <w:lang w:val="en-US"/>
         </w:rPr>
       </w:pPr>
-    </w:p>
-    <w:p>
-      <w:pPr>
-        <w:rPr>
-          <w:lang w:val="en-US"/>
-        </w:rPr>
-      </w:pPr>
-    </w:p>
-    <w:p>
-      <w:pPr>
-        <w:rPr>
-          <w:lang w:val="en-US"/>
-        </w:rPr>
-      </w:pPr>
-    </w:p>
-    <w:p>
-      <w:pPr>
-        <w:rPr>
-          <w:lang w:val="en-US"/>
-        </w:rPr>
-      </w:pPr>
-      <w:r>
-        <w:rPr>
-          <w:lang w:val="en-US"/>
-        </w:rPr>
+      <w:r>
+        <w:rPr>
+          <w:lang w:val="en-US"/>
+        </w:rPr>
+        <w:t>The project is uploaded to my GitHub account.</w:t>
+      </w:r>
+    </w:p>
+    <w:p>
+      <w:pPr>
+        <w:rPr>
+          <w:lang w:val="en-US"/>
+        </w:rPr>
+      </w:pPr>
+      <w:hyperlink r:id="rId5" w:history="1">
+        <w:r>
+          <w:rPr>
+            <w:rStyle w:val="Hyperlink"/>
+            <w:lang w:val="en-US"/>
+          </w:rPr>
+          <w:t>https://github.com/pooja-dev-fsd/virtualkeyrepository</w:t>
+        </w:r>
+      </w:hyperlink>
+    </w:p>
+    <w:p>
+      <w:pPr>
+        <w:rPr>
+          <w:lang w:val="en-US"/>
+        </w:rPr>
+      </w:pPr>
+    </w:p>
+    <w:p>
+      <w:pPr>
+        <w:pStyle w:val="Heading1"/>
+        <w:rPr>
+          <w:lang w:val="en-US"/>
+        </w:rPr>
+      </w:pPr>
+      <w:r>
+        <w:rPr>
+          <w:lang w:val="en-US"/>
+        </w:rPr>
+        <w:t>Improvements that can be done:</w:t>
+      </w:r>
+    </w:p>
+    <w:p>
+      <w:pPr>
+        <w:rPr>
+          <w:lang w:val="en-US"/>
+        </w:rPr>
+      </w:pPr>
+    </w:p>
+    <w:p>
+      <w:pPr>
+        <w:rPr>
+          <w:lang w:val="en-US"/>
+        </w:rPr>
+      </w:pPr>
+      <w:r>
+        <w:rPr>
+          <w:lang w:val="en-US"/>
+        </w:rPr>
+        <w:t>User can get option to create a new directory and create files in the specified directory</w:t>
+      </w:r>
+    </w:p>
+    <w:p>
+      <w:pPr>
+        <w:rPr>
+          <w:lang w:val="en-US"/>
+        </w:rPr>
+      </w:pPr>
+      <w:r>
+        <w:rPr>
+          <w:lang w:val="en-US"/>
+        </w:rPr>
+        <w:t>Listing can be based on Directory specified and/or recursive.</w:t>
+      </w:r>
+    </w:p>
+    <w:p>
+      <w:pPr>
+        <w:rPr>
+          <w:lang w:val="en-US"/>
+        </w:rPr>
+      </w:pPr>
+      <w:r>
+        <w:rPr>
+          <w:lang w:val="en-US"/>
+        </w:rPr>
+        <w:t>Add list file in business menu as well.</w:t>
+      </w:r>
+    </w:p>
+    <w:p>
+      <w:pPr>
+        <w:rPr>
+          <w:lang w:val="en-US"/>
+        </w:rPr>
+      </w:pPr>
+    </w:p>
+    <w:p>
+      <w:pPr>
+        <w:rPr>
+          <w:lang w:val="en-US"/>
+        </w:rPr>
+      </w:pPr>
+    </w:p>
+    <w:p>
+      <w:pPr>
+        <w:rPr>
+          <w:lang w:val="en-US"/>
+        </w:rPr>
+      </w:pPr>
+    </w:p>
+    <w:p>
+      <w:pPr>
+        <w:rPr>
+          <w:lang w:val="en-US"/>
+        </w:rPr>
+      </w:pPr>
+    </w:p>
+    <w:p>
+      <w:pPr>
+        <w:rPr>
+          <w:lang w:val="en-US"/>
+        </w:rPr>
+      </w:pPr>
+    </w:p>
+    <w:p>
+      <w:pPr>
+        <w:rPr>
+          <w:lang w:val="en-US"/>
+        </w:rPr>
+      </w:pPr>
+    </w:p>
+    <w:p>
+      <w:pPr>
+        <w:rPr>
+          <w:lang w:val="en-US"/>
+        </w:rPr>
+      </w:pPr>
+      <w:r>
+        <w:rPr>
+          <w:lang w:val="en-US"/>
+        </w:rPr>
+        <w:lastRenderedPageBreak/>
         <w:tab/>
       </w:r>
       <w:r>
@@ -3463,6 +3581,29 @@
       <w:szCs w:val="26"/>
     </w:rPr>
   </w:style>
+  <w:style w:type="character" w:styleId="Hyperlink">
+    <w:name w:val="Hyperlink"/>
+    <w:basedOn w:val="DefaultParagraphFont"/>
+    <w:uiPriority w:val="99"/>
+    <w:unhideWhenUsed/>
+    <w:rsid w:val="00F83BC2"/>
+    <w:rPr>
+      <w:color w:val="0563C1" w:themeColor="hyperlink"/>
+      <w:u w:val="single"/>
+    </w:rPr>
+  </w:style>
+  <w:style w:type="character" w:styleId="UnresolvedMention">
+    <w:name w:val="Unresolved Mention"/>
+    <w:basedOn w:val="DefaultParagraphFont"/>
+    <w:uiPriority w:val="99"/>
+    <w:semiHidden/>
+    <w:unhideWhenUsed/>
+    <w:rsid w:val="00F83BC2"/>
+    <w:rPr>
+      <w:color w:val="605E5C"/>
+      <w:shd w:val="clear" w:color="auto" w:fill="E1DFDD"/>
+    </w:rPr>
+  </w:style>
 </w:styles>
 </file>
 

</xml_diff>